<commit_message>
Añadido Index a ClassicASP_Estructurada Corregido nombre Leeroy en enunciado castellano
</commit_message>
<xml_diff>
--- a/GildedRoseKata/Enunciado/GildedRoseKata_es.docx
+++ b/GildedRoseKata/Enunciado/GildedRoseKata_es.docx
@@ -161,7 +161,7 @@
                                     <pic:cNvPicPr/>
                                   </pic:nvPicPr>
                                   <pic:blipFill>
-                                    <a:blip r:embed="rId5">
+                                    <a:blip r:embed="rId6">
                                       <a:extLst>
                                         <a:ext uri="{28A0092B-C50C-407E-A947-70E740481C1C}">
                                           <a14:useLocalDpi xmlns:a14="http://schemas.microsoft.com/office/drawing/2010/main" val="0"/>
@@ -608,7 +608,33 @@
           <w:b/>
           <w:szCs w:val="24"/>
         </w:rPr>
-        <w:t>Leeory</w:t>
+        <w:t>Lee</w:t>
+      </w:r>
+      <w:r>
+        <w:rPr>
+          <w:rFonts w:ascii="CaslonUT LightItalic" w:hAnsi="CaslonUT LightItalic"/>
+          <w:b/>
+          <w:szCs w:val="24"/>
+        </w:rPr>
+        <w:t>r</w:t>
+      </w:r>
+      <w:r>
+        <w:rPr>
+          <w:rFonts w:ascii="CaslonUT LightItalic" w:hAnsi="CaslonUT LightItalic"/>
+          <w:b/>
+          <w:szCs w:val="24"/>
+        </w:rPr>
+        <w:t>o</w:t>
+      </w:r>
+      <w:bookmarkStart w:id="0" w:name="_GoBack"/>
+      <w:bookmarkEnd w:id="0"/>
+      <w:r>
+        <w:rPr>
+          <w:rFonts w:ascii="CaslonUT LightItalic" w:hAnsi="CaslonUT LightItalic"/>
+          <w:b/>
+          <w:szCs w:val="24"/>
+        </w:rPr>
+        <w:t>y</w:t>
       </w:r>
       <w:proofErr w:type="spellEnd"/>
       <w:r>
@@ -649,25 +675,7 @@
           <w:b/>
           <w:szCs w:val="24"/>
         </w:rPr>
-        <w:t>persiguiendo nuevas aventuras</w:t>
-      </w:r>
-      <w:proofErr w:type="gramStart"/>
-      <w:r>
-        <w:rPr>
-          <w:rFonts w:ascii="CaslonUT LightItalic" w:hAnsi="CaslonUT LightItalic"/>
-          <w:b/>
-          <w:szCs w:val="24"/>
-        </w:rPr>
-        <w:t>!</w:t>
-      </w:r>
-      <w:proofErr w:type="gramEnd"/>
-      <w:r>
-        <w:rPr>
-          <w:rFonts w:ascii="CaslonUT LightItalic" w:hAnsi="CaslonUT LightItalic"/>
-          <w:b/>
-          <w:szCs w:val="24"/>
-        </w:rPr>
-        <w:t xml:space="preserve"> </w:t>
+        <w:t xml:space="preserve">persiguiendo nuevas aventuras! </w:t>
       </w:r>
       <w:r>
         <w:rPr>
@@ -2010,8 +2018,6 @@
         </w:rPr>
         <w:t>de 80 y nunca se altera.</w:t>
       </w:r>
-      <w:bookmarkStart w:id="0" w:name="_GoBack"/>
-      <w:bookmarkEnd w:id="0"/>
     </w:p>
     <w:sectPr>
       <w:pgSz w:w="11906" w:h="16838"/>

</xml_diff>